<commit_message>
Wrapping up presentation and written documentation
</commit_message>
<xml_diff>
--- a/TechnicalCommunicationC768/C768_Task3_v1.docx
+++ b/TechnicalCommunicationC768/C768_Task3_v1.docx
@@ -273,151 +273,7 @@
           <w:sz w:val="28"/>
           <w:szCs w:val="28"/>
         </w:rPr>
-        <w:t xml:space="preserve">Body: </w:t>
-      </w:r>
-      <w:r>
-        <w:rPr>
-          <w:rFonts w:ascii="Arial" w:eastAsia="Arial" w:hAnsi="Arial" w:cs="Arial"/>
-          <w:sz w:val="28"/>
-          <w:szCs w:val="28"/>
-        </w:rPr>
-        <w:t>T</w:t>
-      </w:r>
-      <w:r>
-        <w:rPr>
-          <w:rFonts w:ascii="Arial" w:eastAsia="Arial" w:hAnsi="Arial" w:cs="Arial"/>
-          <w:sz w:val="28"/>
-          <w:szCs w:val="28"/>
-        </w:rPr>
-        <w:t xml:space="preserve">his email </w:t>
-      </w:r>
-      <w:r>
-        <w:rPr>
-          <w:rFonts w:ascii="Arial" w:eastAsia="Arial" w:hAnsi="Arial" w:cs="Arial"/>
-          <w:sz w:val="28"/>
-          <w:szCs w:val="28"/>
-        </w:rPr>
-        <w:t xml:space="preserve">is an invitation asking </w:t>
-      </w:r>
-      <w:r>
-        <w:rPr>
-          <w:rFonts w:ascii="Arial" w:eastAsia="Arial" w:hAnsi="Arial" w:cs="Arial"/>
-          <w:sz w:val="28"/>
-          <w:szCs w:val="28"/>
-        </w:rPr>
-        <w:t>your peers</w:t>
-      </w:r>
-      <w:r>
-        <w:rPr>
-          <w:rFonts w:ascii="Arial" w:eastAsia="Arial" w:hAnsi="Arial" w:cs="Arial"/>
-          <w:sz w:val="28"/>
-          <w:szCs w:val="28"/>
-        </w:rPr>
-        <w:t xml:space="preserve"> </w:t>
-      </w:r>
-      <w:r>
-        <w:rPr>
-          <w:rFonts w:ascii="Arial" w:eastAsia="Arial" w:hAnsi="Arial" w:cs="Arial"/>
-          <w:sz w:val="28"/>
-          <w:szCs w:val="28"/>
-        </w:rPr>
-        <w:t xml:space="preserve">to </w:t>
-      </w:r>
-      <w:r>
-        <w:rPr>
-          <w:rFonts w:ascii="Arial" w:eastAsia="Arial" w:hAnsi="Arial" w:cs="Arial"/>
-          <w:sz w:val="28"/>
-          <w:szCs w:val="28"/>
-        </w:rPr>
-        <w:t xml:space="preserve">attend </w:t>
-      </w:r>
-      <w:r>
-        <w:rPr>
-          <w:rFonts w:ascii="Arial" w:eastAsia="Arial" w:hAnsi="Arial" w:cs="Arial"/>
-          <w:sz w:val="28"/>
-          <w:szCs w:val="28"/>
-        </w:rPr>
-        <w:t>a presentation based on your White Paper</w:t>
-      </w:r>
-      <w:r>
-        <w:rPr>
-          <w:rFonts w:ascii="Arial" w:eastAsia="Arial" w:hAnsi="Arial" w:cs="Arial"/>
-          <w:sz w:val="28"/>
-          <w:szCs w:val="28"/>
-        </w:rPr>
-        <w:t xml:space="preserve">. </w:t>
-      </w:r>
-      <w:r>
-        <w:rPr>
-          <w:rFonts w:ascii="Arial" w:eastAsia="Arial" w:hAnsi="Arial" w:cs="Arial"/>
-          <w:sz w:val="28"/>
-          <w:szCs w:val="28"/>
-        </w:rPr>
-        <w:t>You want people to attend</w:t>
-      </w:r>
-      <w:r>
-        <w:rPr>
-          <w:rFonts w:ascii="Arial" w:eastAsia="Arial" w:hAnsi="Arial" w:cs="Arial"/>
-          <w:sz w:val="28"/>
-          <w:szCs w:val="28"/>
-        </w:rPr>
-        <w:t xml:space="preserve">. </w:t>
-      </w:r>
-      <w:r>
-        <w:rPr>
-          <w:rFonts w:ascii="Arial" w:eastAsia="Arial" w:hAnsi="Arial" w:cs="Arial"/>
-          <w:sz w:val="28"/>
-          <w:szCs w:val="28"/>
-        </w:rPr>
-        <w:t xml:space="preserve">You should </w:t>
-      </w:r>
-      <w:r>
-        <w:rPr>
-          <w:rFonts w:ascii="Arial" w:eastAsia="Arial" w:hAnsi="Arial" w:cs="Arial"/>
-          <w:sz w:val="28"/>
-          <w:szCs w:val="28"/>
-        </w:rPr>
-        <w:t xml:space="preserve">state what the presentation is about, what your peers will get out of the presentation, why they should come, and </w:t>
-      </w:r>
-      <w:r>
-        <w:rPr>
-          <w:rFonts w:ascii="Arial" w:eastAsia="Arial" w:hAnsi="Arial" w:cs="Arial"/>
-          <w:sz w:val="28"/>
-          <w:szCs w:val="28"/>
-        </w:rPr>
-        <w:t xml:space="preserve">details for the date, </w:t>
-      </w:r>
-      <w:r>
-        <w:rPr>
-          <w:rFonts w:ascii="Arial" w:eastAsia="Arial" w:hAnsi="Arial" w:cs="Arial"/>
-          <w:sz w:val="28"/>
-          <w:szCs w:val="28"/>
-        </w:rPr>
-        <w:t>time</w:t>
-      </w:r>
-      <w:r>
-        <w:rPr>
-          <w:rFonts w:ascii="Arial" w:eastAsia="Arial" w:hAnsi="Arial" w:cs="Arial"/>
-          <w:sz w:val="28"/>
-          <w:szCs w:val="28"/>
-        </w:rPr>
-        <w:t xml:space="preserve">, and </w:t>
-      </w:r>
-      <w:r>
-        <w:rPr>
-          <w:rFonts w:ascii="Arial" w:eastAsia="Arial" w:hAnsi="Arial" w:cs="Arial"/>
-          <w:sz w:val="28"/>
-          <w:szCs w:val="28"/>
-        </w:rPr>
-        <w:t>location</w:t>
-      </w:r>
-      <w:r>
-        <w:rPr>
-          <w:rFonts w:ascii="Arial" w:eastAsia="Arial" w:hAnsi="Arial" w:cs="Arial"/>
-          <w:sz w:val="28"/>
-          <w:szCs w:val="28"/>
-        </w:rPr>
-        <w:t>.</w:t>
+        <w:t>Body:</w:t>
       </w:r>
     </w:p>
     <w:p>
@@ -425,15 +281,15 @@
         <w:ind w:firstLine="720"/>
         <w:rPr>
           <w:rFonts w:ascii="Arial" w:eastAsia="Arial" w:hAnsi="Arial" w:cs="Arial"/>
-          <w:color w:val="00B050"/>
-          <w:sz w:val="28"/>
-          <w:szCs w:val="28"/>
-        </w:rPr>
-      </w:pPr>
-      <w:r>
-        <w:rPr>
-          <w:rFonts w:ascii="Arial" w:eastAsia="Arial" w:hAnsi="Arial" w:cs="Arial"/>
-          <w:color w:val="00B050"/>
+          <w:color w:val="000000" w:themeColor="text1"/>
+          <w:sz w:val="28"/>
+          <w:szCs w:val="28"/>
+        </w:rPr>
+      </w:pPr>
+      <w:r>
+        <w:rPr>
+          <w:rFonts w:ascii="Arial" w:eastAsia="Arial" w:hAnsi="Arial" w:cs="Arial"/>
+          <w:color w:val="000000" w:themeColor="text1"/>
           <w:sz w:val="28"/>
           <w:szCs w:val="28"/>
         </w:rPr>
@@ -442,7 +298,7 @@
       <w:r>
         <w:rPr>
           <w:rFonts w:ascii="Arial" w:eastAsia="Arial" w:hAnsi="Arial" w:cs="Arial"/>
-          <w:color w:val="00B050"/>
+          <w:color w:val="000000" w:themeColor="text1"/>
           <w:sz w:val="28"/>
           <w:szCs w:val="28"/>
         </w:rPr>
@@ -451,7 +307,7 @@
       <w:r>
         <w:rPr>
           <w:rFonts w:ascii="Arial" w:eastAsia="Arial" w:hAnsi="Arial" w:cs="Arial"/>
-          <w:color w:val="00B050"/>
+          <w:color w:val="000000" w:themeColor="text1"/>
           <w:sz w:val="28"/>
           <w:szCs w:val="28"/>
         </w:rPr>
@@ -460,7 +316,7 @@
       <w:r>
         <w:rPr>
           <w:rFonts w:ascii="Arial" w:eastAsia="Arial" w:hAnsi="Arial" w:cs="Arial"/>
-          <w:color w:val="00B050"/>
+          <w:color w:val="000000" w:themeColor="text1"/>
           <w:sz w:val="28"/>
           <w:szCs w:val="28"/>
         </w:rPr>
@@ -469,7 +325,7 @@
       <w:r>
         <w:rPr>
           <w:rFonts w:ascii="Arial" w:eastAsia="Arial" w:hAnsi="Arial" w:cs="Arial"/>
-          <w:color w:val="00B050"/>
+          <w:color w:val="000000" w:themeColor="text1"/>
           <w:sz w:val="28"/>
           <w:szCs w:val="28"/>
         </w:rPr>
@@ -485,15 +341,15 @@
         </w:numPr>
         <w:rPr>
           <w:rFonts w:ascii="Arial" w:eastAsia="Arial" w:hAnsi="Arial" w:cs="Arial"/>
-          <w:color w:val="00B050"/>
-          <w:sz w:val="28"/>
-          <w:szCs w:val="28"/>
-        </w:rPr>
-      </w:pPr>
-      <w:r>
-        <w:rPr>
-          <w:rFonts w:ascii="Arial" w:eastAsia="Arial" w:hAnsi="Arial" w:cs="Arial"/>
-          <w:color w:val="00B050"/>
+          <w:color w:val="000000" w:themeColor="text1"/>
+          <w:sz w:val="28"/>
+          <w:szCs w:val="28"/>
+        </w:rPr>
+      </w:pPr>
+      <w:r>
+        <w:rPr>
+          <w:rFonts w:ascii="Arial" w:eastAsia="Arial" w:hAnsi="Arial" w:cs="Arial"/>
+          <w:color w:val="000000" w:themeColor="text1"/>
           <w:sz w:val="28"/>
           <w:szCs w:val="28"/>
         </w:rPr>
@@ -509,15 +365,15 @@
         </w:numPr>
         <w:rPr>
           <w:rFonts w:ascii="Arial" w:eastAsia="Arial" w:hAnsi="Arial" w:cs="Arial"/>
-          <w:color w:val="00B050"/>
-          <w:sz w:val="28"/>
-          <w:szCs w:val="28"/>
-        </w:rPr>
-      </w:pPr>
-      <w:r>
-        <w:rPr>
-          <w:rFonts w:ascii="Arial" w:eastAsia="Arial" w:hAnsi="Arial" w:cs="Arial"/>
-          <w:color w:val="00B050"/>
+          <w:color w:val="000000" w:themeColor="text1"/>
+          <w:sz w:val="28"/>
+          <w:szCs w:val="28"/>
+        </w:rPr>
+      </w:pPr>
+      <w:r>
+        <w:rPr>
+          <w:rFonts w:ascii="Arial" w:eastAsia="Arial" w:hAnsi="Arial" w:cs="Arial"/>
+          <w:color w:val="000000" w:themeColor="text1"/>
           <w:sz w:val="28"/>
           <w:szCs w:val="28"/>
         </w:rPr>
@@ -533,15 +389,15 @@
         </w:numPr>
         <w:rPr>
           <w:rFonts w:ascii="Arial" w:eastAsia="Arial" w:hAnsi="Arial" w:cs="Arial"/>
-          <w:color w:val="00B050"/>
-          <w:sz w:val="28"/>
-          <w:szCs w:val="28"/>
-        </w:rPr>
-      </w:pPr>
-      <w:r>
-        <w:rPr>
-          <w:rFonts w:ascii="Arial" w:eastAsia="Arial" w:hAnsi="Arial" w:cs="Arial"/>
-          <w:color w:val="00B050"/>
+          <w:color w:val="000000" w:themeColor="text1"/>
+          <w:sz w:val="28"/>
+          <w:szCs w:val="28"/>
+        </w:rPr>
+      </w:pPr>
+      <w:r>
+        <w:rPr>
+          <w:rFonts w:ascii="Arial" w:eastAsia="Arial" w:hAnsi="Arial" w:cs="Arial"/>
+          <w:color w:val="000000" w:themeColor="text1"/>
           <w:sz w:val="28"/>
           <w:szCs w:val="28"/>
         </w:rPr>
@@ -550,7 +406,7 @@
       <w:r>
         <w:rPr>
           <w:rFonts w:ascii="Arial" w:eastAsia="Arial" w:hAnsi="Arial" w:cs="Arial"/>
-          <w:color w:val="00B050"/>
+          <w:color w:val="000000" w:themeColor="text1"/>
           <w:sz w:val="28"/>
           <w:szCs w:val="28"/>
         </w:rPr>
@@ -561,15 +417,15 @@
       <w:pPr>
         <w:rPr>
           <w:rFonts w:ascii="Arial" w:eastAsia="Arial" w:hAnsi="Arial" w:cs="Arial"/>
-          <w:color w:val="00B050"/>
-          <w:sz w:val="28"/>
-          <w:szCs w:val="28"/>
-        </w:rPr>
-      </w:pPr>
-      <w:r>
-        <w:rPr>
-          <w:rFonts w:ascii="Arial" w:eastAsia="Arial" w:hAnsi="Arial" w:cs="Arial"/>
-          <w:color w:val="00B050"/>
+          <w:color w:val="000000" w:themeColor="text1"/>
+          <w:sz w:val="28"/>
+          <w:szCs w:val="28"/>
+        </w:rPr>
+      </w:pPr>
+      <w:r>
+        <w:rPr>
+          <w:rFonts w:ascii="Arial" w:eastAsia="Arial" w:hAnsi="Arial" w:cs="Arial"/>
+          <w:color w:val="000000" w:themeColor="text1"/>
           <w:sz w:val="28"/>
           <w:szCs w:val="28"/>
         </w:rPr>
@@ -608,56 +464,92 @@
     </w:p>
     <w:p>
       <w:pPr>
-        <w:spacing w:after="200" w:line="240" w:lineRule="auto"/>
-        <w:rPr>
-          <w:rFonts w:ascii="Arial" w:eastAsia="Arial" w:hAnsi="Arial" w:cs="Arial"/>
-          <w:sz w:val="28"/>
-          <w:szCs w:val="28"/>
-        </w:rPr>
-      </w:pPr>
-      <w:r>
-        <w:rPr>
-          <w:rFonts w:ascii="Arial" w:eastAsia="Arial" w:hAnsi="Arial" w:cs="Arial"/>
-          <w:sz w:val="28"/>
-          <w:szCs w:val="28"/>
-        </w:rPr>
-        <w:t xml:space="preserve">Explain how the audience for your email affects your tone (attitude or feeling conveyed, such as enthusiasm) and diction (word choice, formality, or purpose for writing) in your email. </w:t>
-      </w:r>
-    </w:p>
-    <w:p>
-      <w:pPr>
-        <w:spacing w:after="200" w:line="240" w:lineRule="auto"/>
-        <w:rPr>
-          <w:rFonts w:ascii="Arial" w:eastAsia="Arial" w:hAnsi="Arial" w:cs="Arial"/>
-          <w:sz w:val="28"/>
-          <w:szCs w:val="28"/>
-        </w:rPr>
-      </w:pPr>
-      <w:r>
-        <w:rPr>
-          <w:rFonts w:ascii="Arial" w:eastAsia="Arial" w:hAnsi="Arial" w:cs="Arial"/>
-          <w:sz w:val="28"/>
-          <w:szCs w:val="28"/>
-        </w:rPr>
-        <w:t xml:space="preserve">See </w:t>
-      </w:r>
-      <w:r>
-        <w:rPr>
-          <w:rFonts w:ascii="Arial" w:eastAsia="Arial" w:hAnsi="Arial" w:cs="Arial"/>
-          <w:b/>
-          <w:bCs/>
-          <w:sz w:val="28"/>
-          <w:szCs w:val="28"/>
-        </w:rPr>
-        <w:t xml:space="preserve">Lesson 1.1 </w:t>
-      </w:r>
-      <w:r>
-        <w:rPr>
-          <w:rFonts w:ascii="Arial" w:eastAsia="Arial" w:hAnsi="Arial" w:cs="Arial"/>
-          <w:sz w:val="28"/>
-          <w:szCs w:val="28"/>
-        </w:rPr>
-        <w:t>for additional information on Tone.</w:t>
+        <w:spacing w:line="240" w:lineRule="auto"/>
+        <w:rPr>
+          <w:rStyle w:val="Heading1Char"/>
+          <w:rFonts w:ascii="Arial" w:eastAsia="Arial" w:hAnsi="Arial" w:cs="Arial"/>
+          <w:b w:val="0"/>
+          <w:bCs w:val="0"/>
+          <w:sz w:val="28"/>
+          <w:szCs w:val="28"/>
+        </w:rPr>
+      </w:pPr>
+      <w:r>
+        <w:rPr>
+          <w:rStyle w:val="Heading1Char"/>
+          <w:rFonts w:ascii="Arial" w:eastAsia="Arial" w:hAnsi="Arial" w:cs="Arial"/>
+          <w:b w:val="0"/>
+          <w:bCs w:val="0"/>
+          <w:sz w:val="28"/>
+          <w:szCs w:val="28"/>
+        </w:rPr>
+        <w:t xml:space="preserve">This </w:t>
+      </w:r>
+      <w:r>
+        <w:rPr>
+          <w:rStyle w:val="Heading1Char"/>
+          <w:rFonts w:ascii="Arial" w:eastAsia="Arial" w:hAnsi="Arial" w:cs="Arial"/>
+          <w:b w:val="0"/>
+          <w:bCs w:val="0"/>
+          <w:sz w:val="28"/>
+          <w:szCs w:val="28"/>
+        </w:rPr>
+        <w:t>email</w:t>
+      </w:r>
+      <w:r>
+        <w:rPr>
+          <w:rStyle w:val="Heading1Char"/>
+          <w:rFonts w:ascii="Arial" w:eastAsia="Arial" w:hAnsi="Arial" w:cs="Arial"/>
+          <w:b w:val="0"/>
+          <w:bCs w:val="0"/>
+          <w:sz w:val="28"/>
+          <w:szCs w:val="28"/>
+        </w:rPr>
+        <w:t xml:space="preserve"> uses informal diction to drive excitement. The tone of the </w:t>
+      </w:r>
+      <w:r>
+        <w:rPr>
+          <w:rStyle w:val="Heading1Char"/>
+          <w:rFonts w:ascii="Arial" w:eastAsia="Arial" w:hAnsi="Arial" w:cs="Arial"/>
+          <w:b w:val="0"/>
+          <w:bCs w:val="0"/>
+          <w:sz w:val="28"/>
+          <w:szCs w:val="28"/>
+        </w:rPr>
+        <w:t>email i</w:t>
+      </w:r>
+      <w:r>
+        <w:rPr>
+          <w:rStyle w:val="Heading1Char"/>
+          <w:rFonts w:ascii="Arial" w:eastAsia="Arial" w:hAnsi="Arial" w:cs="Arial"/>
+          <w:b w:val="0"/>
+          <w:bCs w:val="0"/>
+          <w:sz w:val="28"/>
+          <w:szCs w:val="28"/>
+        </w:rPr>
+        <w:t xml:space="preserve">s informal, </w:t>
+      </w:r>
+      <w:r>
+        <w:rPr>
+          <w:rStyle w:val="Heading1Char"/>
+          <w:rFonts w:ascii="Arial" w:eastAsia="Arial" w:hAnsi="Arial" w:cs="Arial"/>
+          <w:b w:val="0"/>
+          <w:bCs w:val="0"/>
+          <w:sz w:val="28"/>
+          <w:szCs w:val="28"/>
+        </w:rPr>
+        <w:t>and</w:t>
+      </w:r>
+      <w:r>
+        <w:rPr>
+          <w:rStyle w:val="Heading1Char"/>
+          <w:rFonts w:ascii="Arial" w:eastAsia="Arial" w:hAnsi="Arial" w:cs="Arial"/>
+          <w:b w:val="0"/>
+          <w:bCs w:val="0"/>
+          <w:sz w:val="28"/>
+          <w:szCs w:val="28"/>
+        </w:rPr>
+        <w:t xml:space="preserve"> is written to drive curiosity and engagement.</w:t>
       </w:r>
     </w:p>
     <w:p>
@@ -692,6 +584,13 @@
       </w:r>
     </w:p>
     <w:p>
+      <w:pPr>
+        <w:rPr>
+          <w:rFonts w:ascii="Arial" w:eastAsia="Arial" w:hAnsi="Arial" w:cs="Arial"/>
+          <w:sz w:val="28"/>
+          <w:szCs w:val="28"/>
+        </w:rPr>
+      </w:pPr>
       <w:r>
         <w:rPr>
           <w:rFonts w:ascii="Arial" w:eastAsia="Arial" w:hAnsi="Arial" w:cs="Arial"/>
@@ -699,145 +598,93 @@
           <w:sz w:val="28"/>
           <w:szCs w:val="28"/>
         </w:rPr>
+        <w:t xml:space="preserve">The jargon used keeps the </w:t>
+      </w:r>
+      <w:r>
+        <w:rPr>
+          <w:rFonts w:ascii="Arial" w:eastAsia="Arial" w:hAnsi="Arial" w:cs="Arial"/>
+          <w:color w:val="000000" w:themeColor="text1"/>
+          <w:sz w:val="28"/>
+          <w:szCs w:val="28"/>
+        </w:rPr>
+        <w:t>email</w:t>
+      </w:r>
+      <w:r>
+        <w:rPr>
+          <w:rFonts w:ascii="Arial" w:eastAsia="Arial" w:hAnsi="Arial" w:cs="Arial"/>
+          <w:color w:val="000000" w:themeColor="text1"/>
+          <w:sz w:val="28"/>
+          <w:szCs w:val="28"/>
+        </w:rPr>
+        <w:t xml:space="preserve"> light on technical details while driving the interest of those that may be more technical. I avoided using more technical terms to assist in driving by non-technical employees and departments.</w:t>
+      </w:r>
+    </w:p>
+    <w:p>
+      <w:pPr>
+        <w:rPr>
+          <w:rFonts w:ascii="Arial" w:eastAsia="Arial" w:hAnsi="Arial" w:cs="Arial"/>
+          <w:b/>
+          <w:bCs/>
+          <w:sz w:val="28"/>
+          <w:szCs w:val="28"/>
+        </w:rPr>
+      </w:pPr>
+      <w:r>
+        <w:rPr>
+          <w:rFonts w:ascii="Arial" w:eastAsia="Arial" w:hAnsi="Arial" w:cs="Arial"/>
+          <w:b/>
+          <w:bCs/>
+          <w:sz w:val="28"/>
+          <w:szCs w:val="28"/>
+        </w:rPr>
+        <w:t>A3.  Message Timing</w:t>
+      </w:r>
+    </w:p>
+    <w:p>
+      <w:pPr>
+        <w:spacing w:line="240" w:lineRule="auto"/>
+        <w:rPr>
+          <w:rFonts w:ascii="Arial" w:eastAsia="Arial" w:hAnsi="Arial" w:cs="Arial"/>
+          <w:b/>
+          <w:bCs/>
+          <w:sz w:val="28"/>
+          <w:szCs w:val="28"/>
+        </w:rPr>
+      </w:pPr>
+      <w:r>
+        <w:rPr>
+          <w:rStyle w:val="Heading1Char"/>
+          <w:rFonts w:ascii="Arial" w:eastAsia="Arial" w:hAnsi="Arial" w:cs="Arial"/>
+          <w:b w:val="0"/>
+          <w:bCs w:val="0"/>
+          <w:sz w:val="28"/>
+          <w:szCs w:val="28"/>
+        </w:rPr>
         <w:lastRenderedPageBreak/>
-        <w:t>Explain how the audience for your email affects your use of industry jargon and technical information in the email. (List any terms that are specialized jargon).  For each use of jargon or technical term, explain why you did (or did not) include an explanation or definition for your audience.</w:t>
-      </w:r>
-      <w:r>
-        <w:rPr>
-          <w:rFonts w:ascii="Arial" w:eastAsia="Arial" w:hAnsi="Arial" w:cs="Arial"/>
-          <w:sz w:val="28"/>
-          <w:szCs w:val="28"/>
-        </w:rPr>
-        <w:t xml:space="preserve"> </w:t>
-      </w:r>
-    </w:p>
-    <w:p>
-      <w:pPr>
-        <w:spacing w:after="200" w:line="240" w:lineRule="auto"/>
-        <w:rPr>
-          <w:rFonts w:ascii="Arial" w:eastAsia="Arial" w:hAnsi="Arial" w:cs="Arial"/>
-          <w:sz w:val="28"/>
-          <w:szCs w:val="28"/>
-        </w:rPr>
-      </w:pPr>
-      <w:r>
-        <w:rPr>
-          <w:rFonts w:ascii="Arial" w:eastAsia="Arial" w:hAnsi="Arial" w:cs="Arial"/>
-          <w:sz w:val="28"/>
-          <w:szCs w:val="28"/>
-        </w:rPr>
-        <w:t xml:space="preserve">See </w:t>
-      </w:r>
-      <w:r>
-        <w:rPr>
-          <w:rFonts w:ascii="Arial" w:eastAsia="Arial" w:hAnsi="Arial" w:cs="Arial"/>
-          <w:b/>
-          <w:bCs/>
-          <w:sz w:val="28"/>
-          <w:szCs w:val="28"/>
-        </w:rPr>
-        <w:t xml:space="preserve">Lesson 1.1 </w:t>
-      </w:r>
-      <w:r>
-        <w:rPr>
-          <w:rFonts w:ascii="Arial" w:eastAsia="Arial" w:hAnsi="Arial" w:cs="Arial"/>
-          <w:sz w:val="28"/>
-          <w:szCs w:val="28"/>
-        </w:rPr>
-        <w:t>for additional information on Jargon</w:t>
-      </w:r>
-    </w:p>
-    <w:p>
-      <w:pPr>
-        <w:rPr>
-          <w:rFonts w:ascii="Arial" w:eastAsia="Arial" w:hAnsi="Arial" w:cs="Arial"/>
-          <w:sz w:val="28"/>
-          <w:szCs w:val="28"/>
-        </w:rPr>
-      </w:pPr>
-    </w:p>
-    <w:p>
-      <w:pPr>
-        <w:rPr>
-          <w:rFonts w:ascii="Arial" w:eastAsia="Arial" w:hAnsi="Arial" w:cs="Arial"/>
-          <w:b/>
-          <w:bCs/>
-          <w:sz w:val="28"/>
-          <w:szCs w:val="28"/>
-        </w:rPr>
-      </w:pPr>
-      <w:r>
-        <w:rPr>
-          <w:rFonts w:ascii="Arial" w:eastAsia="Arial" w:hAnsi="Arial" w:cs="Arial"/>
-          <w:b/>
-          <w:bCs/>
-          <w:sz w:val="28"/>
-          <w:szCs w:val="28"/>
-        </w:rPr>
-        <w:t>A3.  Message Timing</w:t>
-      </w:r>
-    </w:p>
-    <w:p>
-      <w:pPr>
-        <w:spacing w:after="200" w:line="240" w:lineRule="auto"/>
-        <w:rPr>
-          <w:rFonts w:ascii="Arial" w:eastAsia="Arial" w:hAnsi="Arial" w:cs="Arial"/>
-          <w:sz w:val="28"/>
-          <w:szCs w:val="28"/>
-        </w:rPr>
-      </w:pPr>
-      <w:r>
-        <w:rPr>
-          <w:rFonts w:ascii="Arial" w:eastAsia="Arial" w:hAnsi="Arial" w:cs="Arial"/>
-          <w:sz w:val="28"/>
-          <w:szCs w:val="28"/>
-        </w:rPr>
-        <w:t xml:space="preserve">Explain the best time for your audience to receive this summary (message timing), the level of privacy (message sensitivity), and the message classification (who should receive your message). </w:t>
-      </w:r>
-    </w:p>
-    <w:p>
-      <w:pPr>
-        <w:rPr>
-          <w:rFonts w:ascii="Arial" w:eastAsia="Arial" w:hAnsi="Arial" w:cs="Arial"/>
-          <w:sz w:val="28"/>
-          <w:szCs w:val="28"/>
-        </w:rPr>
-      </w:pPr>
-      <w:r>
-        <w:rPr>
-          <w:rFonts w:ascii="Arial" w:eastAsia="Arial" w:hAnsi="Arial" w:cs="Arial"/>
-          <w:sz w:val="28"/>
-          <w:szCs w:val="28"/>
-        </w:rPr>
-        <w:t xml:space="preserve">See </w:t>
-      </w:r>
-      <w:r>
-        <w:rPr>
-          <w:rFonts w:ascii="Arial" w:eastAsia="Arial" w:hAnsi="Arial" w:cs="Arial"/>
-          <w:b/>
-          <w:bCs/>
-          <w:sz w:val="28"/>
-          <w:szCs w:val="28"/>
-        </w:rPr>
-        <w:t xml:space="preserve">Lesson 3.1 </w:t>
-      </w:r>
-      <w:r>
-        <w:rPr>
-          <w:rFonts w:ascii="Arial" w:eastAsia="Arial" w:hAnsi="Arial" w:cs="Arial"/>
-          <w:sz w:val="28"/>
-          <w:szCs w:val="28"/>
-        </w:rPr>
-        <w:t>for additional information on Timing, Sensitivity, and Classification</w:t>
-      </w:r>
-    </w:p>
-    <w:p>
-      <w:pPr>
-        <w:rPr>
-          <w:rFonts w:ascii="Arial" w:eastAsia="Arial" w:hAnsi="Arial" w:cs="Arial"/>
-          <w:sz w:val="28"/>
-          <w:szCs w:val="28"/>
-        </w:rPr>
-      </w:pPr>
+        <w:t xml:space="preserve">This should be released at 10:00 AM PT on a </w:t>
+      </w:r>
+      <w:r>
+        <w:rPr>
+          <w:rStyle w:val="Heading1Char"/>
+          <w:rFonts w:ascii="Arial" w:eastAsia="Arial" w:hAnsi="Arial" w:cs="Arial"/>
+          <w:b w:val="0"/>
+          <w:bCs w:val="0"/>
+          <w:sz w:val="28"/>
+          <w:szCs w:val="28"/>
+        </w:rPr>
+        <w:t xml:space="preserve">Monday. </w:t>
+      </w:r>
+      <w:r>
+        <w:rPr>
+          <w:rStyle w:val="Heading1Char"/>
+          <w:rFonts w:ascii="Arial" w:eastAsia="Arial" w:hAnsi="Arial" w:cs="Arial"/>
+          <w:b w:val="0"/>
+          <w:bCs w:val="0"/>
+          <w:sz w:val="28"/>
+          <w:szCs w:val="28"/>
+        </w:rPr>
+        <w:t xml:space="preserve">These times are chosen to drive the continued conversation while individuals and teams break for lunch and afternoon meetings. </w:t>
+      </w:r>
     </w:p>
     <w:p>
       <w:pPr>
@@ -864,53 +711,20 @@
       <w:pPr>
         <w:rPr>
           <w:rFonts w:ascii="Arial" w:eastAsia="Arial" w:hAnsi="Arial" w:cs="Arial"/>
-          <w:sz w:val="28"/>
-          <w:szCs w:val="28"/>
-        </w:rPr>
-      </w:pPr>
-      <w:r>
-        <w:rPr>
-          <w:rFonts w:ascii="Arial" w:eastAsia="Arial" w:hAnsi="Arial" w:cs="Arial"/>
-          <w:sz w:val="28"/>
-          <w:szCs w:val="28"/>
-        </w:rPr>
-        <w:t xml:space="preserve">Create a PowerPoint with at least 5 slides </w:t>
-      </w:r>
-      <w:r>
-        <w:rPr>
-          <w:rFonts w:ascii="Arial" w:eastAsia="Arial" w:hAnsi="Arial" w:cs="Arial"/>
-          <w:sz w:val="28"/>
-          <w:szCs w:val="28"/>
-        </w:rPr>
-        <w:t>based on the information in your White Paper</w:t>
-      </w:r>
-      <w:r>
-        <w:rPr>
-          <w:rFonts w:ascii="Arial" w:eastAsia="Arial" w:hAnsi="Arial" w:cs="Arial"/>
-          <w:sz w:val="28"/>
-          <w:szCs w:val="28"/>
-        </w:rPr>
-        <w:t>.  The PowerPoint must have a Title slide.  Two of the slides must contain visual elements such as pictures, graphs, or charts.</w:t>
-      </w:r>
-      <w:r>
-        <w:rPr>
-          <w:rFonts w:ascii="Arial" w:eastAsia="Arial" w:hAnsi="Arial" w:cs="Arial"/>
-          <w:sz w:val="28"/>
-          <w:szCs w:val="28"/>
-        </w:rPr>
-        <w:t xml:space="preserve">  Make sure you cite and reference material according to APA style requirements.</w:t>
-      </w:r>
-    </w:p>
-    <w:p>
-      <w:pPr>
-        <w:rPr>
-          <w:rFonts w:ascii="Arial" w:eastAsia="Arial" w:hAnsi="Arial" w:cs="Arial"/>
-          <w:b/>
-          <w:bCs/>
-          <w:sz w:val="28"/>
-          <w:szCs w:val="28"/>
-        </w:rPr>
-      </w:pPr>
+          <w:b/>
+          <w:bCs/>
+          <w:sz w:val="28"/>
+          <w:szCs w:val="28"/>
+        </w:rPr>
+      </w:pPr>
+      <w:r>
+        <w:rPr>
+          <w:rFonts w:ascii="Arial" w:eastAsia="Arial" w:hAnsi="Arial" w:cs="Arial"/>
+          <w:sz w:val="28"/>
+          <w:szCs w:val="28"/>
+        </w:rPr>
+        <w:t>ZTA - Presentation</w:t>
+      </w:r>
     </w:p>
     <w:p>
       <w:pPr>
@@ -1121,7 +935,6 @@
           <w:sz w:val="28"/>
           <w:szCs w:val="28"/>
         </w:rPr>
-        <w:lastRenderedPageBreak/>
         <w:t xml:space="preserve">Do you have enough material to cover </w:t>
       </w:r>
       <w:r>
@@ -1223,6 +1036,46 @@
     </w:p>
     <w:p>
       <w:pPr>
+        <w:spacing w:after="200" w:line="240" w:lineRule="auto"/>
+        <w:rPr>
+          <w:rFonts w:ascii="Arial" w:eastAsia="Arial" w:hAnsi="Arial" w:cs="Arial"/>
+          <w:color w:val="000000" w:themeColor="text1"/>
+          <w:sz w:val="28"/>
+          <w:szCs w:val="28"/>
+        </w:rPr>
+      </w:pPr>
+      <w:r>
+        <w:rPr>
+          <w:rFonts w:ascii="Arial" w:eastAsia="Arial" w:hAnsi="Arial" w:cs="Arial"/>
+          <w:color w:val="000000" w:themeColor="text1"/>
+          <w:sz w:val="28"/>
+          <w:szCs w:val="28"/>
+        </w:rPr>
+        <w:t xml:space="preserve">The audience for my presentation is the entire eBay technical staff, I chose a casual diction as I am familiar with a good majority of the individuals, I also chose to present this in a more casual manner as the topic is rather dry. </w:t>
+      </w:r>
+    </w:p>
+    <w:p>
+      <w:pPr>
+        <w:spacing w:after="200" w:line="240" w:lineRule="auto"/>
+        <w:rPr>
+          <w:rFonts w:ascii="Arial" w:eastAsia="Arial" w:hAnsi="Arial" w:cs="Arial"/>
+          <w:color w:val="000000" w:themeColor="text1"/>
+          <w:sz w:val="28"/>
+          <w:szCs w:val="28"/>
+        </w:rPr>
+      </w:pPr>
+      <w:r>
+        <w:rPr>
+          <w:rFonts w:ascii="Arial" w:eastAsia="Arial" w:hAnsi="Arial" w:cs="Arial"/>
+          <w:color w:val="000000" w:themeColor="text1"/>
+          <w:sz w:val="28"/>
+          <w:szCs w:val="28"/>
+        </w:rPr>
+        <w:t xml:space="preserve">As for tonality, I chose to be more informal and enthusiastic in order to draw the attention toward the over-all big picture and hopefully reduce the thought process of technical details that go into the configuration of Zero Trust Architecture. </w:t>
+      </w:r>
+    </w:p>
+    <w:p>
+      <w:pPr>
         <w:rPr>
           <w:rFonts w:ascii="Arial" w:eastAsia="Arial" w:hAnsi="Arial" w:cs="Arial"/>
           <w:b/>
@@ -1255,18 +1108,47 @@
       <w:pPr>
         <w:rPr>
           <w:rFonts w:ascii="Arial" w:eastAsia="Arial" w:hAnsi="Arial" w:cs="Arial"/>
-          <w:sz w:val="28"/>
-          <w:szCs w:val="28"/>
-        </w:rPr>
-      </w:pPr>
-      <w:r>
-        <w:rPr>
-          <w:rFonts w:ascii="Arial" w:eastAsia="Arial" w:hAnsi="Arial" w:cs="Arial"/>
           <w:color w:val="000000" w:themeColor="text1"/>
           <w:sz w:val="28"/>
           <w:szCs w:val="28"/>
         </w:rPr>
+      </w:pPr>
+      <w:r>
+        <w:rPr>
+          <w:rFonts w:ascii="Arial" w:eastAsia="Arial" w:hAnsi="Arial" w:cs="Arial"/>
+          <w:color w:val="000000" w:themeColor="text1"/>
+          <w:sz w:val="28"/>
+          <w:szCs w:val="28"/>
+        </w:rPr>
         <w:t>Explain how the audience for your email affects your use of industry jargon and technical information in the email. (List any terms that are specialized jargon).  For each use of jargon or technical term, explain why you did (or did not) include an explanation or definition for your audience.</w:t>
+      </w:r>
+    </w:p>
+    <w:p>
+      <w:pPr>
+        <w:rPr>
+          <w:rFonts w:ascii="Arial" w:eastAsia="Arial" w:hAnsi="Arial" w:cs="Arial"/>
+          <w:color w:val="000000" w:themeColor="text1"/>
+          <w:sz w:val="28"/>
+          <w:szCs w:val="28"/>
+        </w:rPr>
+      </w:pPr>
+      <w:r>
+        <w:rPr>
+          <w:rFonts w:ascii="Arial" w:eastAsia="Arial" w:hAnsi="Arial" w:cs="Arial"/>
+          <w:color w:val="000000" w:themeColor="text1"/>
+          <w:sz w:val="28"/>
+          <w:szCs w:val="28"/>
+        </w:rPr>
+        <w:t xml:space="preserve">This presentation is for all of the technical staff at eBay. We are all familiar with basic modes of authentication and have at minimum high-level understanding of information security. Because we all have this high-level understanding, we are able to efficiently communicate without express definitions of jargon that is used. </w:t>
+      </w:r>
+      <w:r>
+        <w:rPr>
+          <w:rFonts w:ascii="Arial" w:eastAsia="Arial" w:hAnsi="Arial" w:cs="Arial"/>
+          <w:color w:val="000000" w:themeColor="text1"/>
+          <w:sz w:val="28"/>
+          <w:szCs w:val="28"/>
+        </w:rPr>
+        <w:t xml:space="preserve">Additionally, the presentation is kept to an overview as the technical details are not as important as the over-all buy in needed to push Zero Trust Architecture through to deployment. </w:t>
       </w:r>
     </w:p>
     <w:p>
@@ -1754,21 +1636,201 @@
           <w:szCs w:val="28"/>
         </w:rPr>
       </w:pPr>
-      <w:r>
-        <w:rPr>
-          <w:rFonts w:ascii="Arial" w:eastAsia="Arial" w:hAnsi="Arial" w:cs="Arial"/>
-          <w:b/>
-          <w:bCs/>
-          <w:sz w:val="28"/>
-          <w:szCs w:val="28"/>
-        </w:rPr>
+    </w:p>
+    <w:p>
+      <w:pPr>
+        <w:jc w:val="center"/>
+        <w:rPr>
+          <w:rFonts w:ascii="Arial" w:eastAsia="Arial" w:hAnsi="Arial" w:cs="Arial"/>
+          <w:b/>
+          <w:bCs/>
+          <w:sz w:val="28"/>
+          <w:szCs w:val="28"/>
+        </w:rPr>
+      </w:pPr>
+      <w:r>
+        <w:rPr>
+          <w:rFonts w:ascii="Arial" w:eastAsia="Arial" w:hAnsi="Arial" w:cs="Arial"/>
+          <w:b/>
+          <w:bCs/>
+          <w:sz w:val="28"/>
+          <w:szCs w:val="28"/>
+        </w:rPr>
+        <w:lastRenderedPageBreak/>
         <w:t>Section D: Sources</w:t>
       </w:r>
     </w:p>
     <w:p>
       <w:pPr>
-        <w:rPr>
-          <w:rFonts w:ascii="Arial" w:eastAsia="Arial" w:hAnsi="Arial" w:cs="Arial"/>
+        <w:spacing w:line="240" w:lineRule="auto"/>
+        <w:rPr>
+          <w:rStyle w:val="Heading1Char"/>
+          <w:rFonts w:ascii="Arial" w:eastAsia="Arial" w:hAnsi="Arial" w:cs="Arial"/>
+          <w:b w:val="0"/>
+          <w:bCs w:val="0"/>
+          <w:sz w:val="28"/>
+          <w:szCs w:val="28"/>
+        </w:rPr>
+      </w:pPr>
+      <w:r>
+        <w:rPr>
+          <w:rStyle w:val="Heading1Char"/>
+          <w:rFonts w:ascii="Arial" w:eastAsia="Arial" w:hAnsi="Arial" w:cs="Arial"/>
+          <w:b w:val="0"/>
+          <w:bCs w:val="0"/>
+          <w:sz w:val="28"/>
+          <w:szCs w:val="28"/>
+        </w:rPr>
+        <w:t xml:space="preserve">Rose, S., Borchert, O., Mitchell, S., and Connelly, S., 2020. Zero Trust Architecture. [online] NIST. Available at: &lt;https://www.nist.gov/publications/zero-trust-architecture&gt;. </w:t>
+      </w:r>
+    </w:p>
+    <w:p>
+      <w:pPr>
+        <w:spacing w:line="240" w:lineRule="auto"/>
+        <w:rPr>
+          <w:rStyle w:val="Heading1Char"/>
+          <w:rFonts w:ascii="Arial" w:eastAsia="Arial" w:hAnsi="Arial" w:cs="Arial"/>
+          <w:b w:val="0"/>
+          <w:bCs w:val="0"/>
+          <w:sz w:val="28"/>
+          <w:szCs w:val="28"/>
+        </w:rPr>
+      </w:pPr>
+      <w:r>
+        <w:rPr>
+          <w:rStyle w:val="Heading1Char"/>
+          <w:rFonts w:ascii="Arial" w:eastAsia="Arial" w:hAnsi="Arial" w:cs="Arial"/>
+          <w:b w:val="0"/>
+          <w:bCs w:val="0"/>
+          <w:sz w:val="28"/>
+          <w:szCs w:val="28"/>
+        </w:rPr>
+        <w:t>Rose, S., Borchert, O., Mitchell, S., and Connelly, S., 2020. NIST Special Publication 800-207 - Zero Trust Architecture. [online] https://nvlpubs.nist.gov/. Available at:</w:t>
+      </w:r>
+      <w:r>
+        <w:rPr>
+          <w:rStyle w:val="Heading1Char"/>
+          <w:rFonts w:ascii="Arial" w:eastAsia="Arial" w:hAnsi="Arial" w:cs="Arial"/>
+          <w:b w:val="0"/>
+          <w:bCs w:val="0"/>
+          <w:sz w:val="28"/>
+          <w:szCs w:val="28"/>
+        </w:rPr>
+        <w:t xml:space="preserve"> </w:t>
+      </w:r>
+      <w:r>
+        <w:rPr>
+          <w:rStyle w:val="Heading1Char"/>
+          <w:rFonts w:ascii="Arial" w:eastAsia="Arial" w:hAnsi="Arial" w:cs="Arial"/>
+          <w:b w:val="0"/>
+          <w:bCs w:val="0"/>
+          <w:sz w:val="28"/>
+          <w:szCs w:val="28"/>
+        </w:rPr>
+        <w:t>&lt;https://nvlpubs.nist.gov/nistpubs/SpecialPublications/NIST.SP.800-207.pdf&gt;.</w:t>
+      </w:r>
+    </w:p>
+    <w:p>
+      <w:pPr>
+        <w:spacing w:line="240" w:lineRule="auto"/>
+        <w:rPr>
+          <w:rStyle w:val="Heading1Char"/>
+          <w:rFonts w:ascii="Arial" w:eastAsia="Arial" w:hAnsi="Arial" w:cs="Arial"/>
+          <w:b w:val="0"/>
+          <w:bCs w:val="0"/>
+          <w:sz w:val="28"/>
+          <w:szCs w:val="28"/>
+        </w:rPr>
+      </w:pPr>
+      <w:r>
+        <w:rPr>
+          <w:rStyle w:val="Heading1Char"/>
+          <w:rFonts w:ascii="Arial" w:eastAsia="Arial" w:hAnsi="Arial" w:cs="Arial"/>
+          <w:b w:val="0"/>
+          <w:bCs w:val="0"/>
+          <w:sz w:val="28"/>
+          <w:szCs w:val="28"/>
+        </w:rPr>
+        <w:t>Raina, K., 2021. What is Zero Trust Security? Principles of the Zero Trust Model. [online] crowdstrike.com. Available at: &lt;https://www.crowdstrike.com/cybersecurity-101/zero-trust-security/&gt;.</w:t>
+      </w:r>
+    </w:p>
+    <w:p>
+      <w:pPr>
+        <w:spacing w:line="240" w:lineRule="auto"/>
+        <w:rPr>
+          <w:rStyle w:val="Heading1Char"/>
+          <w:rFonts w:ascii="Arial" w:eastAsia="Arial" w:hAnsi="Arial" w:cs="Arial"/>
+          <w:b w:val="0"/>
+          <w:bCs w:val="0"/>
+          <w:sz w:val="28"/>
+          <w:szCs w:val="28"/>
+        </w:rPr>
+      </w:pPr>
+      <w:r>
+        <w:rPr>
+          <w:rStyle w:val="Heading1Char"/>
+          <w:rFonts w:ascii="Arial" w:eastAsia="Arial" w:hAnsi="Arial" w:cs="Arial"/>
+          <w:b w:val="0"/>
+          <w:bCs w:val="0"/>
+          <w:sz w:val="28"/>
+          <w:szCs w:val="28"/>
+        </w:rPr>
+        <w:t xml:space="preserve">Dean, E., </w:t>
+      </w:r>
+      <w:proofErr w:type="spellStart"/>
+      <w:r>
+        <w:rPr>
+          <w:rStyle w:val="Heading1Char"/>
+          <w:rFonts w:ascii="Arial" w:eastAsia="Arial" w:hAnsi="Arial" w:cs="Arial"/>
+          <w:b w:val="0"/>
+          <w:bCs w:val="0"/>
+          <w:sz w:val="28"/>
+          <w:szCs w:val="28"/>
+        </w:rPr>
+        <w:t>Fonyi</w:t>
+      </w:r>
+      <w:proofErr w:type="spellEnd"/>
+      <w:r>
+        <w:rPr>
+          <w:rStyle w:val="Heading1Char"/>
+          <w:rFonts w:ascii="Arial" w:eastAsia="Arial" w:hAnsi="Arial" w:cs="Arial"/>
+          <w:b w:val="0"/>
+          <w:bCs w:val="0"/>
+          <w:sz w:val="28"/>
+          <w:szCs w:val="28"/>
+        </w:rPr>
+        <w:t>, S., Morrell, C., Lanham, M., &amp; Teague, E. (2021). Toward a Zero Trust Architecture Implementation in a University Environment. The Cyber Defense Review, 6(4), 37–48. https://www.jstor.org/stable/48631305</w:t>
+      </w:r>
+    </w:p>
+    <w:p>
+      <w:pPr>
+        <w:spacing w:line="240" w:lineRule="auto"/>
+        <w:rPr>
+          <w:rFonts w:ascii="Arial" w:eastAsia="Arial" w:hAnsi="Arial" w:cs="Arial"/>
+          <w:b/>
+          <w:bCs/>
+          <w:sz w:val="28"/>
+          <w:szCs w:val="28"/>
+        </w:rPr>
+      </w:pPr>
+      <w:r>
+        <w:rPr>
+          <w:rStyle w:val="Heading1Char"/>
+          <w:rFonts w:ascii="Arial" w:eastAsia="Arial" w:hAnsi="Arial" w:cs="Arial"/>
+          <w:b w:val="0"/>
+          <w:bCs w:val="0"/>
+          <w:sz w:val="28"/>
+          <w:szCs w:val="28"/>
+        </w:rPr>
+        <w:t>Davis, J., Simos, M. and Skoniecki, J., 2020. Back to the future: What the Jericho Forum taught us about modern security - Microsoft Security Blog. [online] Microsoft Security Blog. Available at: &lt;https://www.microsoft.com/security/blog/2020/10/28/back-to-the-future-what-the-jericho-forum-taught-us-about-modern-security/&gt;.</w:t>
+      </w:r>
+    </w:p>
+    <w:p>
+      <w:pPr>
+        <w:rPr>
+          <w:rFonts w:ascii="Arial" w:eastAsia="Arial" w:hAnsi="Arial" w:cs="Arial"/>
+          <w:b/>
+          <w:bCs/>
           <w:color w:val="000000" w:themeColor="text1"/>
           <w:sz w:val="28"/>
           <w:szCs w:val="28"/>
@@ -1777,182 +1839,12 @@
       <w:r>
         <w:rPr>
           <w:rFonts w:ascii="Arial" w:eastAsia="Arial" w:hAnsi="Arial" w:cs="Arial"/>
+          <w:b/>
+          <w:bCs/>
           <w:color w:val="000000" w:themeColor="text1"/>
           <w:sz w:val="28"/>
           <w:szCs w:val="28"/>
         </w:rPr>
-        <w:t>Please provide the full reference list entry for any outside information used.  Any information you use from an outside source (whether directly quoted, paraphrased, or summarized) should have both an in-text citation at the end of the sentence where you quoted, paraphrased, or summarized, and a reference list entry in this section. A reference list entry should include the following 4 items in this order:</w:t>
-      </w:r>
-    </w:p>
-    <w:p>
-      <w:pPr>
-        <w:pStyle w:val="ListParagraph"/>
-        <w:numPr>
-          <w:ilvl w:val="0"/>
-          <w:numId w:val="1"/>
-        </w:numPr>
-        <w:spacing w:line="254" w:lineRule="auto"/>
-        <w:rPr>
-          <w:rFonts w:eastAsiaTheme="minorEastAsia"/>
-          <w:color w:val="333333"/>
-          <w:sz w:val="28"/>
-          <w:szCs w:val="28"/>
-        </w:rPr>
-      </w:pPr>
-      <w:r>
-        <w:rPr>
-          <w:rFonts w:ascii="Arial" w:eastAsia="Arial" w:hAnsi="Arial" w:cs="Arial"/>
-          <w:color w:val="333333"/>
-          <w:sz w:val="28"/>
-          <w:szCs w:val="28"/>
-        </w:rPr>
-        <w:t>Author (or organization as author)</w:t>
-      </w:r>
-    </w:p>
-    <w:p>
-      <w:pPr>
-        <w:pStyle w:val="ListParagraph"/>
-        <w:numPr>
-          <w:ilvl w:val="0"/>
-          <w:numId w:val="1"/>
-        </w:numPr>
-        <w:spacing w:line="254" w:lineRule="auto"/>
-        <w:rPr>
-          <w:rFonts w:eastAsiaTheme="minorEastAsia"/>
-          <w:color w:val="333333"/>
-          <w:sz w:val="28"/>
-          <w:szCs w:val="28"/>
-        </w:rPr>
-      </w:pPr>
-      <w:r>
-        <w:rPr>
-          <w:rFonts w:ascii="Arial" w:eastAsia="Arial" w:hAnsi="Arial" w:cs="Arial"/>
-          <w:color w:val="333333"/>
-          <w:sz w:val="28"/>
-          <w:szCs w:val="28"/>
-        </w:rPr>
-        <w:t>Date (or n.d. if no date)</w:t>
-      </w:r>
-    </w:p>
-    <w:p>
-      <w:pPr>
-        <w:pStyle w:val="ListParagraph"/>
-        <w:numPr>
-          <w:ilvl w:val="0"/>
-          <w:numId w:val="1"/>
-        </w:numPr>
-        <w:spacing w:line="254" w:lineRule="auto"/>
-        <w:rPr>
-          <w:rFonts w:eastAsiaTheme="minorEastAsia"/>
-          <w:color w:val="333333"/>
-          <w:sz w:val="28"/>
-          <w:szCs w:val="28"/>
-        </w:rPr>
-      </w:pPr>
-      <w:r>
-        <w:rPr>
-          <w:rFonts w:ascii="Arial" w:eastAsia="Arial" w:hAnsi="Arial" w:cs="Arial"/>
-          <w:color w:val="333333"/>
-          <w:sz w:val="28"/>
-          <w:szCs w:val="28"/>
-        </w:rPr>
-        <w:t>The title of the article or book</w:t>
-      </w:r>
-    </w:p>
-    <w:p>
-      <w:pPr>
-        <w:pStyle w:val="ListParagraph"/>
-        <w:numPr>
-          <w:ilvl w:val="0"/>
-          <w:numId w:val="1"/>
-        </w:numPr>
-        <w:spacing w:line="254" w:lineRule="auto"/>
-        <w:rPr>
-          <w:rFonts w:eastAsiaTheme="minorEastAsia"/>
-          <w:color w:val="333333"/>
-          <w:sz w:val="28"/>
-          <w:szCs w:val="28"/>
-        </w:rPr>
-      </w:pPr>
-      <w:r>
-        <w:rPr>
-          <w:rFonts w:ascii="Arial" w:eastAsia="Arial" w:hAnsi="Arial" w:cs="Arial"/>
-          <w:color w:val="333333"/>
-          <w:sz w:val="28"/>
-          <w:szCs w:val="28"/>
-        </w:rPr>
-        <w:t xml:space="preserve">The publication information (if a website, the direct URL link; if a book, the </w:t>
-      </w:r>
-      <w:proofErr w:type="gramStart"/>
-      <w:r>
-        <w:rPr>
-          <w:rFonts w:ascii="Arial" w:eastAsia="Arial" w:hAnsi="Arial" w:cs="Arial"/>
-          <w:color w:val="333333"/>
-          <w:sz w:val="28"/>
-          <w:szCs w:val="28"/>
-        </w:rPr>
-        <w:t>publisher</w:t>
-      </w:r>
-      <w:proofErr w:type="gramEnd"/>
-      <w:r>
-        <w:rPr>
-          <w:rFonts w:ascii="Arial" w:eastAsia="Arial" w:hAnsi="Arial" w:cs="Arial"/>
-          <w:color w:val="333333"/>
-          <w:sz w:val="28"/>
-          <w:szCs w:val="28"/>
-        </w:rPr>
-        <w:t xml:space="preserve"> name and city; if a journal article, the name of journal, volume, issue and page numbers and/or the </w:t>
-      </w:r>
-      <w:proofErr w:type="spellStart"/>
-      <w:r>
-        <w:rPr>
-          <w:rFonts w:ascii="Arial" w:eastAsia="Arial" w:hAnsi="Arial" w:cs="Arial"/>
-          <w:color w:val="333333"/>
-          <w:sz w:val="28"/>
-          <w:szCs w:val="28"/>
-        </w:rPr>
-        <w:t>doi</w:t>
-      </w:r>
-      <w:proofErr w:type="spellEnd"/>
-      <w:r>
-        <w:rPr>
-          <w:rFonts w:ascii="Arial" w:eastAsia="Arial" w:hAnsi="Arial" w:cs="Arial"/>
-          <w:color w:val="333333"/>
-          <w:sz w:val="28"/>
-          <w:szCs w:val="28"/>
-        </w:rPr>
-        <w:t xml:space="preserve"> link)</w:t>
-      </w:r>
-    </w:p>
-    <w:p>
-      <w:pPr>
-        <w:rPr>
-          <w:rFonts w:ascii="Arial" w:eastAsia="Arial" w:hAnsi="Arial" w:cs="Arial"/>
-          <w:sz w:val="28"/>
-          <w:szCs w:val="28"/>
-        </w:rPr>
-      </w:pPr>
-    </w:p>
-    <w:p>
-      <w:pPr>
-        <w:rPr>
-          <w:rFonts w:ascii="Arial" w:eastAsia="Arial" w:hAnsi="Arial" w:cs="Arial"/>
-          <w:b/>
-          <w:bCs/>
-          <w:color w:val="000000" w:themeColor="text1"/>
-          <w:sz w:val="28"/>
-          <w:szCs w:val="28"/>
-        </w:rPr>
-      </w:pPr>
-      <w:r>
-        <w:rPr>
-          <w:rFonts w:ascii="Arial" w:eastAsia="Arial" w:hAnsi="Arial" w:cs="Arial"/>
-          <w:b/>
-          <w:bCs/>
-          <w:color w:val="000000" w:themeColor="text1"/>
-          <w:sz w:val="28"/>
-          <w:szCs w:val="28"/>
-        </w:rPr>
         <w:t>Section E: Professional Communication</w:t>
       </w:r>
     </w:p>
@@ -1964,53 +1856,6 @@
           <w:szCs w:val="28"/>
         </w:rPr>
       </w:pPr>
-      <w:r>
-        <w:rPr>
-          <w:rStyle w:val="normaltextrun"/>
-          <w:rFonts w:ascii="Arial" w:hAnsi="Arial" w:cs="Arial"/>
-          <w:color w:val="000000"/>
-          <w:sz w:val="28"/>
-          <w:szCs w:val="28"/>
-          <w:shd w:val="clear" w:color="auto" w:fill="FFFFFF"/>
-        </w:rPr>
-        <w:t xml:space="preserve">Please review your submission, checking for spelling and grammatical errors before you submit. For more information and help with professional communication see this </w:t>
-      </w:r>
-      <w:hyperlink r:id="rId10" w:tgtFrame="_blank" w:history="1">
-        <w:r>
-          <w:rPr>
-            <w:rStyle w:val="normaltextrun"/>
-            <w:rFonts w:ascii="Arial" w:hAnsi="Arial" w:cs="Arial"/>
-            <w:color w:val="0563C1"/>
-            <w:sz w:val="28"/>
-            <w:szCs w:val="28"/>
-            <w:u w:val="single"/>
-            <w:shd w:val="clear" w:color="auto" w:fill="FFFFFF"/>
-          </w:rPr>
-          <w:t>Professional Communication Resource</w:t>
-        </w:r>
-      </w:hyperlink>
-      <w:r>
-        <w:rPr>
-          <w:rStyle w:val="normaltextrun"/>
-          <w:rFonts w:ascii="Arial" w:hAnsi="Arial" w:cs="Arial"/>
-          <w:color w:val="000000"/>
-          <w:sz w:val="28"/>
-          <w:szCs w:val="28"/>
-          <w:shd w:val="clear" w:color="auto" w:fill="FFFFFF"/>
-        </w:rPr>
-        <w:t xml:space="preserve">. </w:t>
-      </w:r>
-      <w:r>
-        <w:rPr>
-          <w:rStyle w:val="eop"/>
-          <w:rFonts w:ascii="Arial" w:hAnsi="Arial" w:cs="Arial"/>
-          <w:color w:val="000000"/>
-          <w:sz w:val="28"/>
-          <w:szCs w:val="28"/>
-          <w:shd w:val="clear" w:color="auto" w:fill="FFFFFF"/>
-        </w:rPr>
-        <w:t> </w:t>
-      </w:r>
     </w:p>
     <w:sectPr>
       <w:pgSz w:w="12240" w:h="15840"/>
@@ -3347,6 +3192,28 @@
     <w:name w:val="Normal"/>
     <w:qFormat/>
   </w:style>
+  <w:style w:type="paragraph" w:styleId="Heading1">
+    <w:name w:val="heading 1"/>
+    <w:next w:val="Normal"/>
+    <w:link w:val="Heading1Char"/>
+    <w:uiPriority w:val="9"/>
+    <w:qFormat/>
+    <w:rsid w:val="00EE4160"/>
+    <w:pPr>
+      <w:keepNext/>
+      <w:keepLines/>
+      <w:spacing w:before="240" w:after="240" w:line="276" w:lineRule="auto"/>
+      <w:jc w:val="center"/>
+      <w:outlineLvl w:val="0"/>
+    </w:pPr>
+    <w:rPr>
+      <w:rFonts w:ascii="Times New Roman" w:eastAsia="Times New Roman" w:hAnsi="Times New Roman" w:cs="Times New Roman"/>
+      <w:b/>
+      <w:bCs/>
+      <w:sz w:val="24"/>
+      <w:szCs w:val="24"/>
+    </w:rPr>
+  </w:style>
   <w:style w:type="character" w:default="1" w:styleId="DefaultParagraphFont">
     <w:name w:val="Default Paragraph Font"/>
     <w:uiPriority w:val="1"/>
@@ -3490,6 +3357,20 @@
     <w:rPr>
       <w:color w:val="605E5C"/>
       <w:shd w:val="clear" w:color="auto" w:fill="E1DFDD"/>
+    </w:rPr>
+  </w:style>
+  <w:style w:type="character" w:customStyle="1" w:styleId="Heading1Char">
+    <w:name w:val="Heading 1 Char"/>
+    <w:basedOn w:val="DefaultParagraphFont"/>
+    <w:link w:val="Heading1"/>
+    <w:uiPriority w:val="9"/>
+    <w:rsid w:val="00EE4160"/>
+    <w:rPr>
+      <w:rFonts w:ascii="Times New Roman" w:eastAsia="Times New Roman" w:hAnsi="Times New Roman" w:cs="Times New Roman"/>
+      <w:b/>
+      <w:bCs/>
+      <w:sz w:val="24"/>
+      <w:szCs w:val="24"/>
     </w:rPr>
   </w:style>
 </w:styles>
@@ -3808,6 +3689,15 @@
 </file>
 
 <file path=customXml/item2.xml><?xml version="1.0" encoding="utf-8"?>
+<?mso-contentType ?>
+<FormTemplates xmlns="http://schemas.microsoft.com/sharepoint/v3/contenttype/forms">
+  <Display>DocumentLibraryForm</Display>
+  <Edit>DocumentLibraryForm</Edit>
+  <New>DocumentLibraryForm</New>
+</FormTemplates>
+</file>
+
+<file path=customXml/item3.xml><?xml version="1.0" encoding="utf-8"?>
 <ct:contentTypeSchema xmlns:ct="http://schemas.microsoft.com/office/2006/metadata/contentType" xmlns:ma="http://schemas.microsoft.com/office/2006/metadata/properties/metaAttributes" ct:_="" ma:_="" ma:contentTypeName="Document" ma:contentTypeID="0x01010084C2B7AF931CEE48A3D3D65A929105BC" ma:contentTypeVersion="25" ma:contentTypeDescription="Create a new document." ma:contentTypeScope="" ma:versionID="7d39ffb27184aaf3624493b23c659bfc">
   <xsd:schema xmlns:xsd="http://www.w3.org/2001/XMLSchema" xmlns:xs="http://www.w3.org/2001/XMLSchema" xmlns:p="http://schemas.microsoft.com/office/2006/metadata/properties" xmlns:ns2="abfa72f9-2ad3-40b8-877d-3d4aa0c486ff" xmlns:ns3="462671d4-fee1-4646-b8a9-9b7d60558c31" targetNamespace="http://schemas.microsoft.com/office/2006/metadata/properties" ma:root="true" ma:fieldsID="377b12fa3db52214cabbc41d520a9e0c" ns2:_="" ns3:_="">
     <xsd:import namespace="abfa72f9-2ad3-40b8-877d-3d4aa0c486ff"/>
@@ -4079,15 +3969,6 @@
 </ct:contentTypeSchema>
 </file>
 
-<file path=customXml/item3.xml><?xml version="1.0" encoding="utf-8"?>
-<?mso-contentType ?>
-<FormTemplates xmlns="http://schemas.microsoft.com/sharepoint/v3/contenttype/forms">
-  <Display>DocumentLibraryForm</Display>
-  <Edit>DocumentLibraryForm</Edit>
-  <New>DocumentLibraryForm</New>
-</FormTemplates>
-</file>
-
 <file path=customXml/itemProps1.xml><?xml version="1.0" encoding="utf-8"?>
 <ds:datastoreItem xmlns:ds="http://schemas.openxmlformats.org/officeDocument/2006/customXml" ds:itemID="{13F3791D-9813-4D54-A31D-F1670AB76ECB}">
   <ds:schemaRefs>
@@ -4100,6 +3981,14 @@
 </file>
 
 <file path=customXml/itemProps2.xml><?xml version="1.0" encoding="utf-8"?>
+<ds:datastoreItem xmlns:ds="http://schemas.openxmlformats.org/officeDocument/2006/customXml" ds:itemID="{55B801B5-95B1-4CD3-9E17-FEE233032E60}">
+  <ds:schemaRefs>
+    <ds:schemaRef ds:uri="http://schemas.microsoft.com/sharepoint/v3/contenttype/forms"/>
+  </ds:schemaRefs>
+</ds:datastoreItem>
+</file>
+
+<file path=customXml/itemProps3.xml><?xml version="1.0" encoding="utf-8"?>
 <ds:datastoreItem xmlns:ds="http://schemas.openxmlformats.org/officeDocument/2006/customXml" ds:itemID="{01C9440D-2B77-4F30-AF79-8AA98398C614}">
   <ds:schemaRefs>
     <ds:schemaRef ds:uri="http://schemas.microsoft.com/office/2006/metadata/contentType"/>
@@ -4116,12 +4005,4 @@
     <ds:schemaRef ds:uri="http://schemas.microsoft.com/internal/obd"/>
   </ds:schemaRefs>
 </ds:datastoreItem>
-</file>
-
-<file path=customXml/itemProps3.xml><?xml version="1.0" encoding="utf-8"?>
-<ds:datastoreItem xmlns:ds="http://schemas.openxmlformats.org/officeDocument/2006/customXml" ds:itemID="{55B801B5-95B1-4CD3-9E17-FEE233032E60}">
-  <ds:schemaRefs>
-    <ds:schemaRef ds:uri="http://schemas.microsoft.com/sharepoint/v3/contenttype/forms"/>
-  </ds:schemaRefs>
-</ds:datastoreItem>
 </file>
</xml_diff>

<commit_message>
Corrections to Task 3 paper
</commit_message>
<xml_diff>
--- a/TechnicalCommunicationC768/C768_Task3_v1.docx
+++ b/TechnicalCommunicationC768/C768_Task3_v1.docx
@@ -629,29 +629,32 @@
           <w:szCs w:val="28"/>
         </w:rPr>
       </w:pPr>
-      <w:r>
-        <w:rPr>
-          <w:rFonts w:ascii="Arial" w:eastAsia="Arial" w:hAnsi="Arial" w:cs="Arial"/>
-          <w:b/>
-          <w:bCs/>
-          <w:sz w:val="28"/>
-          <w:szCs w:val="28"/>
-        </w:rPr>
+    </w:p>
+    <w:p>
+      <w:pPr>
+        <w:rPr>
+          <w:rFonts w:ascii="Arial" w:eastAsia="Arial" w:hAnsi="Arial" w:cs="Arial"/>
+          <w:b/>
+          <w:bCs/>
+          <w:sz w:val="28"/>
+          <w:szCs w:val="28"/>
+        </w:rPr>
+      </w:pPr>
+      <w:r>
+        <w:rPr>
+          <w:rFonts w:ascii="Arial" w:eastAsia="Arial" w:hAnsi="Arial" w:cs="Arial"/>
+          <w:b/>
+          <w:bCs/>
+          <w:sz w:val="28"/>
+          <w:szCs w:val="28"/>
+        </w:rPr>
+        <w:lastRenderedPageBreak/>
         <w:t>A3.  Message Timing</w:t>
       </w:r>
     </w:p>
     <w:p>
       <w:pPr>
         <w:spacing w:line="240" w:lineRule="auto"/>
-        <w:rPr>
-          <w:rFonts w:ascii="Arial" w:eastAsia="Arial" w:hAnsi="Arial" w:cs="Arial"/>
-          <w:b/>
-          <w:bCs/>
-          <w:sz w:val="28"/>
-          <w:szCs w:val="28"/>
-        </w:rPr>
-      </w:pPr>
-      <w:r>
         <w:rPr>
           <w:rStyle w:val="Heading1Char"/>
           <w:rFonts w:ascii="Arial" w:eastAsia="Arial" w:hAnsi="Arial" w:cs="Arial"/>
@@ -660,9 +663,7 @@
           <w:sz w:val="28"/>
           <w:szCs w:val="28"/>
         </w:rPr>
-        <w:lastRenderedPageBreak/>
-        <w:t xml:space="preserve">This should be released at 10:00 AM PT on a </w:t>
-      </w:r>
+      </w:pPr>
       <w:r>
         <w:rPr>
           <w:rStyle w:val="Heading1Char"/>
@@ -672,7 +673,7 @@
           <w:sz w:val="28"/>
           <w:szCs w:val="28"/>
         </w:rPr>
-        <w:t xml:space="preserve">Monday. </w:t>
+        <w:t xml:space="preserve">This should be released at 10:00 AM PT on a </w:t>
       </w:r>
       <w:r>
         <w:rPr>
@@ -683,7 +684,116 @@
           <w:sz w:val="28"/>
           <w:szCs w:val="28"/>
         </w:rPr>
+        <w:t xml:space="preserve">Monday. </w:t>
+      </w:r>
+      <w:r>
+        <w:rPr>
+          <w:rStyle w:val="Heading1Char"/>
+          <w:rFonts w:ascii="Arial" w:eastAsia="Arial" w:hAnsi="Arial" w:cs="Arial"/>
+          <w:b w:val="0"/>
+          <w:bCs w:val="0"/>
+          <w:sz w:val="28"/>
+          <w:szCs w:val="28"/>
+        </w:rPr>
         <w:t xml:space="preserve">These times are chosen to drive the continued conversation while individuals and teams break for lunch and afternoon meetings. </w:t>
+      </w:r>
+    </w:p>
+    <w:p>
+      <w:pPr>
+        <w:spacing w:line="240" w:lineRule="auto"/>
+        <w:rPr>
+          <w:rStyle w:val="Heading1Char"/>
+          <w:rFonts w:ascii="Arial" w:eastAsia="Arial" w:hAnsi="Arial" w:cs="Arial"/>
+          <w:sz w:val="28"/>
+          <w:szCs w:val="28"/>
+        </w:rPr>
+      </w:pPr>
+      <w:r>
+        <w:rPr>
+          <w:rStyle w:val="Heading1Char"/>
+          <w:rFonts w:ascii="Arial" w:eastAsia="Arial" w:hAnsi="Arial" w:cs="Arial"/>
+          <w:sz w:val="28"/>
+          <w:szCs w:val="28"/>
+        </w:rPr>
+        <w:t xml:space="preserve">Message Sensitivity </w:t>
+      </w:r>
+    </w:p>
+    <w:p>
+      <w:pPr>
+        <w:spacing w:line="240" w:lineRule="auto"/>
+        <w:rPr>
+          <w:rStyle w:val="Heading1Char"/>
+          <w:rFonts w:ascii="Arial" w:eastAsia="Arial" w:hAnsi="Arial" w:cs="Arial"/>
+          <w:b w:val="0"/>
+          <w:bCs w:val="0"/>
+          <w:sz w:val="28"/>
+          <w:szCs w:val="28"/>
+        </w:rPr>
+      </w:pPr>
+      <w:r>
+        <w:rPr>
+          <w:rStyle w:val="Heading1Char"/>
+          <w:rFonts w:ascii="Arial" w:eastAsia="Arial" w:hAnsi="Arial" w:cs="Arial"/>
+          <w:b w:val="0"/>
+          <w:bCs w:val="0"/>
+          <w:sz w:val="28"/>
+          <w:szCs w:val="28"/>
+        </w:rPr>
+        <w:t xml:space="preserve">The </w:t>
+      </w:r>
+      <w:r>
+        <w:rPr>
+          <w:rStyle w:val="Heading1Char"/>
+          <w:rFonts w:ascii="Arial" w:eastAsia="Arial" w:hAnsi="Arial" w:cs="Arial"/>
+          <w:b w:val="0"/>
+          <w:bCs w:val="0"/>
+          <w:sz w:val="28"/>
+          <w:szCs w:val="28"/>
+        </w:rPr>
+        <w:t xml:space="preserve">is a public email as it is being provided to all of eBay. There is nothing in the message that would violate any compliance or regulatory checks. </w:t>
+      </w:r>
+    </w:p>
+    <w:p>
+      <w:pPr>
+        <w:spacing w:line="240" w:lineRule="auto"/>
+        <w:rPr>
+          <w:rStyle w:val="Heading1Char"/>
+          <w:rFonts w:ascii="Arial" w:eastAsia="Arial" w:hAnsi="Arial" w:cs="Arial"/>
+          <w:sz w:val="28"/>
+          <w:szCs w:val="28"/>
+        </w:rPr>
+      </w:pPr>
+      <w:r>
+        <w:rPr>
+          <w:rStyle w:val="Heading1Char"/>
+          <w:rFonts w:ascii="Arial" w:eastAsia="Arial" w:hAnsi="Arial" w:cs="Arial"/>
+          <w:sz w:val="28"/>
+          <w:szCs w:val="28"/>
+        </w:rPr>
+        <w:t>Message Classification</w:t>
+      </w:r>
+    </w:p>
+    <w:p>
+      <w:pPr>
+        <w:spacing w:line="240" w:lineRule="auto"/>
+        <w:rPr>
+          <w:rFonts w:ascii="Arial" w:eastAsia="Arial" w:hAnsi="Arial" w:cs="Arial"/>
+          <w:b/>
+          <w:bCs/>
+          <w:sz w:val="28"/>
+          <w:szCs w:val="28"/>
+        </w:rPr>
+      </w:pPr>
+      <w:r>
+        <w:rPr>
+          <w:rStyle w:val="Heading1Char"/>
+          <w:rFonts w:ascii="Arial" w:eastAsia="Arial" w:hAnsi="Arial" w:cs="Arial"/>
+          <w:b w:val="0"/>
+          <w:bCs w:val="0"/>
+          <w:sz w:val="28"/>
+          <w:szCs w:val="28"/>
+        </w:rPr>
+        <w:t xml:space="preserve">The information related to Zero Trust Architecture and eBay is not sensitive, and does not need to be classified. The information related to Zero Trust is publicly accessible. </w:t>
       </w:r>
     </w:p>
     <w:p>
@@ -1031,6 +1141,7 @@
           <w:sz w:val="28"/>
           <w:szCs w:val="28"/>
         </w:rPr>
+        <w:lastRenderedPageBreak/>
         <w:t>Explain how the audience for your presentation affects your tone (attitude or feeling conveyed, such as enthusiasm) and diction (word choice, formality, or purpose for writing) in your presentation.</w:t>
       </w:r>
     </w:p>
@@ -1384,6 +1495,7 @@
           <w:sz w:val="28"/>
           <w:szCs w:val="28"/>
         </w:rPr>
+        <w:lastRenderedPageBreak/>
         <w:t xml:space="preserve">Verbally cite </w:t>
       </w:r>
       <w:r>
@@ -1656,7 +1768,6 @@
           <w:sz w:val="28"/>
           <w:szCs w:val="28"/>
         </w:rPr>
-        <w:lastRenderedPageBreak/>
         <w:t>Section D: Sources</w:t>
       </w:r>
     </w:p>

</xml_diff>